<commit_message>
update table1 and fig legends
</commit_message>
<xml_diff>
--- a/fig-legends-2025_12_06.docx
+++ b/fig-legends-2025_12_06.docx
@@ -31,7 +31,39 @@
           <w:b/>
           <w:bCs/>
         </w:rPr>
-        <w:t xml:space="preserve">Figure 1 single-base substitution, doublet base substitution, and indel signatures of aristolochic acid (AA). </w:t>
+        <w:t xml:space="preserve">Figure 1 </w:t>
+      </w:r>
+      <w:r>
+        <w:rPr>
+          <w:rFonts w:cs="Times New Roman" w:ascii="Times New Roman" w:hAnsi="Times New Roman"/>
+          <w:b/>
+          <w:bCs/>
+        </w:rPr>
+        <w:t xml:space="preserve">The aristolochic acid (AA) indel signatures in the 83- and 89-type classification, plus </w:t>
+      </w:r>
+      <w:r>
+        <w:rPr>
+          <w:rFonts w:cs="Times New Roman" w:ascii="Times New Roman" w:hAnsi="Times New Roman"/>
+          <w:b/>
+          <w:bCs/>
+        </w:rPr>
+        <w:t xml:space="preserve">single-base-substitution </w:t>
+      </w:r>
+      <w:r>
+        <w:rPr>
+          <w:rFonts w:cs="Times New Roman" w:ascii="Times New Roman" w:hAnsi="Times New Roman"/>
+          <w:b/>
+          <w:bCs/>
+        </w:rPr>
+        <w:t>and</w:t>
+      </w:r>
+      <w:r>
+        <w:rPr>
+          <w:rFonts w:cs="Times New Roman" w:ascii="Times New Roman" w:hAnsi="Times New Roman"/>
+          <w:b/>
+          <w:bCs/>
+        </w:rPr>
+        <w:t xml:space="preserve"> doublet-base-substitution signatures. </w:t>
       </w:r>
     </w:p>
     <w:p>
@@ -73,7 +105,7 @@
         <w:rPr>
           <w:rFonts w:cs="Times New Roman" w:ascii="Times New Roman" w:hAnsi="Times New Roman"/>
         </w:rPr>
-        <w:t>C. Single-base-substitution signature SBS22, with prominent mutation types in the signature labelled. For example, the highest peak corresponds to the proportion of CTG to CAG mutations. &lt;we need to provide detailed labels on the X axis for this and DBS&gt;</w:t>
+        <w:t>C. Single-base-substitution signature SBS22, with prominent mutation types in the signature labeled. For example, the highest peak corresponds to the proportion of CTG to CAG mutations. &lt;we need to provide detailed labels on the X axis for this and DBS&gt;</w:t>
       </w:r>
     </w:p>
     <w:p>
@@ -123,6 +155,154 @@
           <w:b/>
           <w:bCs/>
         </w:rPr>
+        <w:t xml:space="preserve"> Extracted signatures in the COSMIC83 classification</w:t>
+      </w:r>
+    </w:p>
+    <w:p>
+      <w:pPr>
+        <w:pStyle w:val="Normal"/>
+        <w:rPr>
+          <w:rFonts w:ascii="Times New Roman" w:hAnsi="Times New Roman" w:cs="Times New Roman"/>
+        </w:rPr>
+      </w:pPr>
+      <w:r>
+        <w:rPr>
+          <w:rFonts w:cs="Times New Roman" w:ascii="Times New Roman" w:hAnsi="Times New Roman"/>
+        </w:rPr>
+        <w:t xml:space="preserve">Signatures labeled with a “C_” prefix match </w:t>
+      </w:r>
+      <w:r>
+        <w:rPr>
+          <w:rFonts w:cs="Times New Roman" w:ascii="Times New Roman" w:hAnsi="Times New Roman"/>
+        </w:rPr>
+        <w:t>reference signatures in</w:t>
+      </w:r>
+      <w:r>
+        <w:rPr>
+          <w:rFonts w:cs="Times New Roman" w:ascii="Times New Roman" w:hAnsi="Times New Roman"/>
+        </w:rPr>
+        <w:t xml:space="preserve"> COSMIC </w:t>
+      </w:r>
+      <w:r>
+        <w:rPr>
+          <w:rFonts w:cs="Times New Roman" w:ascii="Times New Roman" w:hAnsi="Times New Roman"/>
+        </w:rPr>
+        <w:t xml:space="preserve">3.5 </w:t>
+      </w:r>
+      <w:r>
+        <w:rPr>
+          <w:rFonts w:cs="Times New Roman" w:ascii="Times New Roman" w:hAnsi="Times New Roman"/>
+          <w:shd w:fill="FFFF00" w:val="clear"/>
+        </w:rPr>
+        <w:t>&lt;ref&gt;</w:t>
+      </w:r>
+      <w:r>
+        <w:rPr>
+          <w:rFonts w:cs="Times New Roman" w:ascii="Times New Roman" w:hAnsi="Times New Roman"/>
+        </w:rPr>
+        <w:t xml:space="preserve"> and </w:t>
+      </w:r>
+      <w:r>
+        <w:rPr>
+          <w:rFonts w:cs="Times New Roman" w:ascii="Times New Roman" w:hAnsi="Times New Roman"/>
+        </w:rPr>
+        <w:t xml:space="preserve">follow the </w:t>
+      </w:r>
+      <w:r>
+        <w:rPr>
+          <w:rFonts w:cs="Times New Roman" w:ascii="Times New Roman" w:hAnsi="Times New Roman"/>
+        </w:rPr>
+        <w:t xml:space="preserve">same </w:t>
+      </w:r>
+      <w:r>
+        <w:rPr>
+          <w:rFonts w:cs="Times New Roman" w:ascii="Times New Roman" w:hAnsi="Times New Roman"/>
+        </w:rPr>
+        <w:t xml:space="preserve">numbering. </w:t>
+      </w:r>
+      <w:r>
+        <w:rPr>
+          <w:rFonts w:cs="Times New Roman" w:ascii="Times New Roman" w:hAnsi="Times New Roman"/>
+        </w:rPr>
+        <w:t>The remaining signatures, ID_A ID_B, etc, are previously described.</w:t>
+      </w:r>
+      <w:r>
+        <w:rPr>
+          <w:rFonts w:cs="Times New Roman" w:ascii="Times New Roman" w:hAnsi="Times New Roman"/>
+        </w:rPr>
+        <w:t xml:space="preserve"> The x-ax</w:t>
+      </w:r>
+      <w:r>
+        <w:rPr>
+          <w:rFonts w:cs="Times New Roman" w:ascii="Times New Roman" w:hAnsi="Times New Roman"/>
+        </w:rPr>
+        <w:t>es</w:t>
+      </w:r>
+      <w:r>
+        <w:rPr>
+          <w:rFonts w:cs="Times New Roman" w:ascii="Times New Roman" w:hAnsi="Times New Roman"/>
+        </w:rPr>
+        <w:t xml:space="preserve"> represents indel catego</w:t>
+      </w:r>
+      <w:r>
+        <w:rPr>
+          <w:rFonts w:cs="Times New Roman" w:ascii="Times New Roman" w:hAnsi="Times New Roman"/>
+        </w:rPr>
+        <w:t>ries and t</w:t>
+      </w:r>
+      <w:r>
+        <w:rPr>
+          <w:rFonts w:cs="Times New Roman" w:ascii="Times New Roman" w:hAnsi="Times New Roman"/>
+        </w:rPr>
+        <w:t>he y-ax</w:t>
+      </w:r>
+      <w:r>
+        <w:rPr>
+          <w:rFonts w:cs="Times New Roman" w:ascii="Times New Roman" w:hAnsi="Times New Roman"/>
+        </w:rPr>
+        <w:t>es</w:t>
+      </w:r>
+      <w:r>
+        <w:rPr>
+          <w:rFonts w:cs="Times New Roman" w:ascii="Times New Roman" w:hAnsi="Times New Roman"/>
+        </w:rPr>
+        <w:t xml:space="preserve"> indicate the proportion of each indel category within each signature.</w:t>
+      </w:r>
+    </w:p>
+    <w:p>
+      <w:pPr>
+        <w:pStyle w:val="Normal"/>
+        <w:rPr>
+          <w:rFonts w:ascii="Times New Roman" w:hAnsi="Times New Roman" w:cs="Times New Roman"/>
+        </w:rPr>
+      </w:pPr>
+      <w:r>
+        <w:rPr>
+          <w:rFonts w:cs="Times New Roman" w:ascii="Times New Roman" w:hAnsi="Times New Roman"/>
+        </w:rPr>
+      </w:r>
+    </w:p>
+    <w:p>
+      <w:pPr>
+        <w:pStyle w:val="Normal"/>
+        <w:rPr>
+          <w:rFonts w:ascii="Times New Roman" w:hAnsi="Times New Roman" w:cs="Times New Roman"/>
+          <w:b/>
+          <w:bCs/>
+        </w:rPr>
+      </w:pPr>
+      <w:r>
+        <w:rPr>
+          <w:rFonts w:cs="Times New Roman" w:hint="eastAsia" w:ascii="Times New Roman" w:hAnsi="Times New Roman"/>
+          <w:b/>
+          <w:bCs/>
+        </w:rPr>
+        <w:t>Figure 3</w:t>
+      </w:r>
+      <w:r>
+        <w:rPr>
+          <w:rFonts w:cs="Times New Roman" w:hint="eastAsia" w:ascii="Times New Roman" w:hAnsi="Times New Roman"/>
+        </w:rPr>
         <w:t xml:space="preserve"> </w:t>
       </w:r>
       <w:r>
@@ -131,93 +311,201 @@
           <w:b/>
           <w:bCs/>
         </w:rPr>
-        <w:t>Extracted signatures in the COSMIC</w:t>
-      </w:r>
-      <w:r>
-        <w:rPr>
-          <w:rFonts w:cs="Times New Roman" w:hint="eastAsia" w:ascii="Times New Roman" w:hAnsi="Times New Roman"/>
-          <w:b/>
-          <w:bCs/>
-        </w:rPr>
-        <w:t xml:space="preserve">83 </w:t>
-      </w:r>
-      <w:r>
-        <w:rPr>
-          <w:rFonts w:cs="Times New Roman" w:hint="eastAsia" w:ascii="Times New Roman" w:hAnsi="Times New Roman"/>
-          <w:b/>
-          <w:bCs/>
-        </w:rPr>
-        <w:t>classification</w:t>
-      </w:r>
-    </w:p>
-    <w:p>
-      <w:pPr>
-        <w:pStyle w:val="Normal"/>
-        <w:rPr>
-          <w:rFonts w:ascii="Times New Roman" w:hAnsi="Times New Roman" w:cs="Times New Roman"/>
-        </w:rPr>
-      </w:pPr>
-      <w:r>
-        <w:rPr>
-          <w:rFonts w:cs="Times New Roman" w:ascii="Times New Roman" w:hAnsi="Times New Roman"/>
-        </w:rPr>
-        <w:t xml:space="preserve">The figure displays the profile of each of the 33 indel83 signatures, illustrating the relative contribution of various indel types and sequence contexts, including 1 bp deletions, 1 bp insertions, &gt;1 bp deletions and insertions at repeats, and deletions with microhomology. Signatures labeled with a “C_” prefix represent those matched to known COSMIC signatures </w:t>
-      </w:r>
-      <w:r>
-        <w:rPr>
-          <w:rFonts w:cs="Times New Roman" w:ascii="Times New Roman" w:hAnsi="Times New Roman"/>
-        </w:rPr>
-        <w:t>and follow the numbering on the COSMIC web site. Signaure IDs</w:t>
-      </w:r>
-      <w:r>
-        <w:rPr>
-          <w:rFonts w:cs="Times New Roman" w:ascii="Times New Roman" w:hAnsi="Times New Roman"/>
-        </w:rPr>
-        <w:t xml:space="preserve"> beginning with “H_” denote novel signatures discovered in this study. The x-axis represents </w:t>
-      </w:r>
-      <w:r>
-        <w:rPr>
-          <w:rFonts w:cs="Times New Roman" w:ascii="Times New Roman" w:hAnsi="Times New Roman"/>
-        </w:rPr>
-        <w:t>indel category. T</w:t>
-      </w:r>
-      <w:r>
-        <w:rPr>
-          <w:rFonts w:cs="Times New Roman" w:ascii="Times New Roman" w:hAnsi="Times New Roman"/>
-        </w:rPr>
-        <w:t>he y-axis indicates the normalized proportion of each indel category within each signature.</w:t>
-      </w:r>
-      <w:r>
-        <w:rPr>
-          <w:rFonts w:cs="Times New Roman" w:ascii="Times New Roman" w:hAnsi="Times New Roman"/>
+        <w:t>Extracted signatures in the Koh89 classification</w:t>
+      </w:r>
+    </w:p>
+    <w:p>
+      <w:pPr>
+        <w:pStyle w:val="Normal"/>
+        <w:rPr>
+          <w:rFonts w:ascii="Times New Roman" w:hAnsi="Times New Roman" w:cs="Times New Roman"/>
+        </w:rPr>
+      </w:pPr>
+      <w:r>
+        <w:rPr>
+          <w:rFonts w:cs="Times New Roman" w:ascii="Times New Roman" w:hAnsi="Times New Roman"/>
+        </w:rPr>
+        <w:t>For those signatures that correspond to reference signatures in COSMIC 3.5 we use the</w:t>
+      </w:r>
+      <w:r>
+        <w:rPr>
+          <w:rFonts w:cs="Times New Roman" w:ascii="Times New Roman" w:hAnsi="Times New Roman"/>
+        </w:rPr>
+        <w:t xml:space="preserve"> </w:t>
+      </w:r>
+      <w:r>
+        <w:rPr>
+          <w:rFonts w:cs="Times New Roman" w:ascii="Times New Roman" w:hAnsi="Times New Roman"/>
+        </w:rPr>
+        <w:t xml:space="preserve">same </w:t>
+      </w:r>
+      <w:r>
+        <w:rPr>
+          <w:rFonts w:cs="Times New Roman" w:ascii="Times New Roman" w:hAnsi="Times New Roman"/>
+        </w:rPr>
+        <w:t>numbering</w:t>
+      </w:r>
+      <w:r>
+        <w:rPr>
+          <w:rFonts w:cs="Times New Roman" w:ascii="Times New Roman" w:hAnsi="Times New Roman"/>
+        </w:rPr>
+        <w:t xml:space="preserve">, </w:t>
+      </w:r>
+      <w:r>
+        <w:rPr>
+          <w:rFonts w:cs="Times New Roman" w:ascii="Times New Roman" w:hAnsi="Times New Roman"/>
+        </w:rPr>
+        <w:t xml:space="preserve">with sub-labels (a, b, c, d) </w:t>
+      </w:r>
+      <w:r>
+        <w:rPr>
+          <w:rFonts w:cs="Times New Roman" w:ascii="Times New Roman" w:hAnsi="Times New Roman"/>
+        </w:rPr>
+        <w:t>when a single signature in the 83-type classification maps to multiple signatures in the 89-type classification.</w:t>
+      </w:r>
+      <w:r>
+        <w:rPr>
+          <w:rFonts w:cs="Times New Roman" w:ascii="Times New Roman" w:hAnsi="Times New Roman"/>
+        </w:rPr>
+        <w:t xml:space="preserve"> The x-ax</w:t>
+      </w:r>
+      <w:r>
+        <w:rPr>
+          <w:rFonts w:cs="Times New Roman" w:ascii="Times New Roman" w:hAnsi="Times New Roman"/>
+        </w:rPr>
+        <w:t>es</w:t>
+      </w:r>
+      <w:r>
+        <w:rPr>
+          <w:rFonts w:cs="Times New Roman" w:ascii="Times New Roman" w:hAnsi="Times New Roman"/>
+        </w:rPr>
+        <w:t xml:space="preserve"> represents indel catego</w:t>
+      </w:r>
+      <w:r>
+        <w:rPr>
+          <w:rFonts w:cs="Times New Roman" w:ascii="Times New Roman" w:hAnsi="Times New Roman"/>
+        </w:rPr>
+        <w:t>ries and t</w:t>
+      </w:r>
+      <w:r>
+        <w:rPr>
+          <w:rFonts w:cs="Times New Roman" w:ascii="Times New Roman" w:hAnsi="Times New Roman"/>
+        </w:rPr>
+        <w:t>he y-ax</w:t>
+      </w:r>
+      <w:r>
+        <w:rPr>
+          <w:rFonts w:cs="Times New Roman" w:ascii="Times New Roman" w:hAnsi="Times New Roman"/>
+        </w:rPr>
+        <w:t>es</w:t>
+      </w:r>
+      <w:r>
+        <w:rPr>
+          <w:rFonts w:cs="Times New Roman" w:ascii="Times New Roman" w:hAnsi="Times New Roman"/>
+        </w:rPr>
+        <w:t xml:space="preserve"> indicate the proportion of each indel category within each signature.</w:t>
+      </w:r>
+    </w:p>
+    <w:p>
+      <w:pPr>
+        <w:pStyle w:val="Normal"/>
+        <w:rPr>
+          <w:rFonts w:ascii="Times New Roman" w:hAnsi="Times New Roman" w:cs="Times New Roman"/>
+        </w:rPr>
+      </w:pPr>
+      <w:r>
+        <w:rPr>
+          <w:rFonts w:cs="Times New Roman" w:ascii="Times New Roman" w:hAnsi="Times New Roman"/>
+        </w:rPr>
+      </w:r>
+    </w:p>
+    <w:p>
+      <w:pPr>
+        <w:pStyle w:val="Normal"/>
+        <w:rPr>
+          <w:rFonts w:ascii="Times New Roman" w:hAnsi="Times New Roman" w:cs="Times New Roman"/>
+          <w:b/>
+          <w:bCs/>
+        </w:rPr>
+      </w:pPr>
+      <w:r>
+        <w:rPr>
+          <w:rFonts w:cs="Times New Roman" w:hint="eastAsia" w:ascii="Times New Roman" w:hAnsi="Times New Roman"/>
+          <w:b/>
+          <w:bCs/>
+        </w:rPr>
+        <w:t xml:space="preserve">Figure 4 </w:t>
+      </w:r>
+      <w:r>
+        <w:rPr>
+          <w:rFonts w:cs="Times New Roman" w:hint="eastAsia" w:ascii="Times New Roman" w:hAnsi="Times New Roman"/>
+          <w:b/>
+          <w:bCs/>
+        </w:rPr>
+        <w:t>Indel s</w:t>
+      </w:r>
+      <w:r>
+        <w:rPr>
+          <w:rFonts w:cs="Times New Roman" w:hint="eastAsia" w:ascii="Times New Roman" w:hAnsi="Times New Roman"/>
+          <w:b/>
+          <w:bCs/>
+        </w:rPr>
+        <w:t xml:space="preserve">ignature </w:t>
+      </w:r>
+      <w:r>
+        <w:rPr>
+          <w:rFonts w:cs="Times New Roman" w:hint="eastAsia" w:ascii="Times New Roman" w:hAnsi="Times New Roman"/>
+          <w:b/>
+          <w:bCs/>
+        </w:rPr>
+        <w:t>exposures</w:t>
+      </w:r>
+    </w:p>
+    <w:p>
+      <w:pPr>
+        <w:pStyle w:val="Normal"/>
+        <w:rPr>
+          <w:rFonts w:ascii="Times New Roman" w:hAnsi="Times New Roman" w:cs="Times New Roman"/>
+        </w:rPr>
+      </w:pPr>
+      <w:r>
+        <w:rPr>
+          <w:rFonts w:cs="Times New Roman" w:hint="eastAsia" w:ascii="Times New Roman" w:hAnsi="Times New Roman"/>
+        </w:rPr>
+        <w:t xml:space="preserve">The size of each dot represents the proportion of genomes with exposures </w:t>
+      </w:r>
+      <w:r>
+        <w:rPr>
+          <w:rFonts w:cs="Times New Roman" w:hint="eastAsia" w:ascii="Times New Roman" w:hAnsi="Times New Roman"/>
+        </w:rPr>
+        <w:t xml:space="preserve">to the signature in the cancer type indicated at the top of the x axis. </w:t>
+      </w:r>
+      <w:r>
+        <w:rPr>
+          <w:rFonts w:cs="Times New Roman" w:hint="eastAsia" w:ascii="Times New Roman" w:hAnsi="Times New Roman"/>
+        </w:rPr>
+        <w:t xml:space="preserve">The color indicates the median exposure </w:t>
+      </w:r>
+      <w:r>
+        <w:rPr>
+          <w:rFonts w:cs="Times New Roman" w:hint="eastAsia" w:ascii="Times New Roman" w:hAnsi="Times New Roman"/>
           <w:shd w:fill="FFFF00" w:val="clear"/>
         </w:rPr>
-        <w:t xml:space="preserve"> &lt;</w:t>
-      </w:r>
-      <w:r>
-        <w:rPr>
-          <w:rFonts w:cs="Times New Roman" w:ascii="Times New Roman" w:hAnsi="Times New Roman"/>
+        <w:t>(number of mutations due to the exposure or the proportion o</w:t>
+      </w:r>
+      <w:r>
+        <w:rPr>
+          <w:rFonts w:cs="Times New Roman" w:hint="eastAsia" w:ascii="Times New Roman" w:hAnsi="Times New Roman"/>
           <w:shd w:fill="FFFF00" w:val="clear"/>
         </w:rPr>
-        <w:t>Need to provide letters for 2 panels, A and B&gt;</w:t>
-      </w:r>
-    </w:p>
-    <w:p>
-      <w:pPr>
-        <w:pStyle w:val="Normal"/>
-        <w:rPr>
-          <w:rFonts w:ascii="Times New Roman" w:hAnsi="Times New Roman" w:cs="Times New Roman"/>
-          <w:b/>
-          <w:bCs/>
-        </w:rPr>
-      </w:pPr>
-      <w:r>
-        <w:rPr>
-          <w:rFonts w:cs="Times New Roman" w:hint="eastAsia" w:ascii="Times New Roman" w:hAnsi="Times New Roman"/>
-          <w:b/>
-          <w:bCs/>
-        </w:rPr>
-        <w:t>Figure 3</w:t>
+        <w:t xml:space="preserve">f </w:t>
+      </w:r>
+      <w:r>
+        <w:rPr>
+          <w:rFonts w:cs="Times New Roman" w:hint="eastAsia" w:ascii="Times New Roman" w:hAnsi="Times New Roman"/>
+          <w:shd w:fill="FFFF00" w:val="clear"/>
+        </w:rPr>
+        <w:t>mutations?)</w:t>
       </w:r>
       <w:r>
         <w:rPr>
@@ -228,104 +516,8 @@
       <w:r>
         <w:rPr>
           <w:rFonts w:cs="Times New Roman" w:hint="eastAsia" w:ascii="Times New Roman" w:hAnsi="Times New Roman"/>
-          <w:b/>
-          <w:bCs/>
-        </w:rPr>
-        <w:t>Extracted signatures in the Koh89 classification</w:t>
-      </w:r>
-    </w:p>
-    <w:p>
-      <w:pPr>
-        <w:pStyle w:val="Normal"/>
-        <w:rPr>
-          <w:rFonts w:ascii="Times New Roman" w:hAnsi="Times New Roman" w:cs="Times New Roman"/>
-        </w:rPr>
-      </w:pPr>
-      <w:r>
-        <w:rPr>
-          <w:rFonts w:cs="Times New Roman" w:ascii="Times New Roman" w:hAnsi="Times New Roman"/>
-        </w:rPr>
-        <w:t xml:space="preserve">This figure displays the profiles of 41 indel89 mutational signatures, each representing distinct patterns of insertions and deletions across various sequence contexts. The numbering of the signatures corresponds to the previously reported </w:t>
-      </w:r>
-      <w:r>
-        <w:rPr>
-          <w:rFonts w:cs="Times New Roman" w:hint="eastAsia" w:ascii="Times New Roman" w:hAnsi="Times New Roman"/>
-        </w:rPr>
-        <w:t>I</w:t>
-      </w:r>
-      <w:r>
-        <w:rPr>
-          <w:rFonts w:cs="Times New Roman" w:ascii="Times New Roman" w:hAnsi="Times New Roman"/>
-        </w:rPr>
-        <w:t xml:space="preserve">ndel83 signatures, with additional sub-labels (a, b, c, d) indicating multiple </w:t>
-      </w:r>
-      <w:r>
-        <w:rPr>
-          <w:rFonts w:cs="Times New Roman" w:hint="eastAsia" w:ascii="Times New Roman" w:hAnsi="Times New Roman"/>
-        </w:rPr>
-        <w:t>I</w:t>
-      </w:r>
-      <w:r>
-        <w:rPr>
-          <w:rFonts w:cs="Times New Roman" w:ascii="Times New Roman" w:hAnsi="Times New Roman"/>
-        </w:rPr>
-        <w:t xml:space="preserve">ndel89 signatures derived from a single </w:t>
-      </w:r>
-      <w:r>
-        <w:rPr>
-          <w:rFonts w:cs="Times New Roman" w:hint="eastAsia" w:ascii="Times New Roman" w:hAnsi="Times New Roman"/>
-        </w:rPr>
-        <w:t>I</w:t>
-      </w:r>
-      <w:r>
-        <w:rPr>
-          <w:rFonts w:cs="Times New Roman" w:ascii="Times New Roman" w:hAnsi="Times New Roman"/>
-        </w:rPr>
-        <w:t xml:space="preserve">ndel83 signature. The x-axis depicts specific indel motifs and sequence features, while the y-axis represents the normalized proportion of each motif within each signature. </w:t>
-      </w:r>
-    </w:p>
-    <w:p>
-      <w:pPr>
-        <w:pStyle w:val="Normal"/>
-        <w:rPr>
-          <w:rFonts w:ascii="Times New Roman" w:hAnsi="Times New Roman" w:cs="Times New Roman"/>
-          <w:b/>
-          <w:bCs/>
-        </w:rPr>
-      </w:pPr>
-      <w:r>
-        <w:rPr>
-          <w:rFonts w:cs="Times New Roman" w:hint="eastAsia" w:ascii="Times New Roman" w:hAnsi="Times New Roman"/>
-          <w:b/>
-          <w:bCs/>
-        </w:rPr>
-        <w:t>Figure 4 Signature attribution of 33 Indel83 and 41 Indel89 mutational signatures</w:t>
-      </w:r>
-    </w:p>
-    <w:p>
-      <w:pPr>
-        <w:pStyle w:val="Normal"/>
-        <w:rPr>
-          <w:rFonts w:ascii="Times New Roman" w:hAnsi="Times New Roman" w:cs="Times New Roman"/>
-        </w:rPr>
-      </w:pPr>
-      <w:r>
-        <w:rPr>
-          <w:rFonts w:cs="Times New Roman" w:hint="eastAsia" w:ascii="Times New Roman" w:hAnsi="Times New Roman"/>
-        </w:rPr>
-        <w:t xml:space="preserve">The size of each dot represents the prevalence of a signature which indicates the proportion of genomes with exposures of the </w:t>
-      </w:r>
-      <w:r>
-        <w:rPr>
-          <w:rFonts w:cs="Times New Roman" w:ascii="Times New Roman" w:hAnsi="Times New Roman"/>
-        </w:rPr>
-        <w:t>corresponding</w:t>
-      </w:r>
-      <w:r>
-        <w:rPr>
-          <w:rFonts w:cs="Times New Roman" w:hint="eastAsia" w:ascii="Times New Roman" w:hAnsi="Times New Roman"/>
-        </w:rPr>
-        <w:t xml:space="preserve"> signature in the corresponding cancer type larger than 0. The color indicates the median number of exposures of the corresponding signature among samples with exposures larger than 0. </w:t>
+        </w:rPr>
+        <w:t>of the given signature in the given cancer type.</w:t>
       </w:r>
     </w:p>
     <w:p>
@@ -1028,7 +1220,7 @@
   <w:docDefaults>
     <w:rPrDefault>
       <w:rPr>
-        <w:rFonts w:ascii="等线" w:hAnsi="等线" w:eastAsia="等线" w:cs="" w:asciiTheme="minorHAnsi" w:cstheme="minorBidi" w:eastAsiaTheme="minorEastAsia" w:hAnsiTheme="minorHAnsi"/>
+        <w:rFonts w:ascii="等线" w:hAnsi="等线" w:eastAsia="" w:cs="" w:asciiTheme="minorHAnsi" w:cstheme="minorBidi" w:eastAsiaTheme="minorEastAsia" w:hAnsiTheme="minorHAnsi"/>
         <w:kern w:val="2"/>
         <w:sz w:val="22"/>
         <w:szCs w:val="24"/>
@@ -1425,12 +1617,13 @@
     <w:qFormat/>
     <w:pPr>
       <w:widowControl w:val="false"/>
+      <w:suppressAutoHyphens w:val="true"/>
       <w:bidi w:val="0"/>
       <w:spacing w:lineRule="auto" w:line="278" w:before="0" w:after="160"/>
       <w:jc w:val="start"/>
     </w:pPr>
     <w:rPr>
-      <w:rFonts w:ascii="等线" w:hAnsi="等线" w:eastAsia="等线" w:cs="" w:asciiTheme="minorHAnsi" w:cstheme="minorBidi" w:eastAsiaTheme="minorEastAsia" w:hAnsiTheme="minorHAnsi"/>
+      <w:rFonts w:ascii="等线" w:hAnsi="等线" w:eastAsia="" w:cs="" w:asciiTheme="minorHAnsi" w:cstheme="minorBidi" w:eastAsiaTheme="minorEastAsia" w:hAnsiTheme="minorHAnsi"/>
       <w:color w:val="auto"/>
       <w:kern w:val="2"/>
       <w:sz w:val="22"/>
@@ -1454,7 +1647,7 @@
       <w:outlineLvl w:val="0"/>
     </w:pPr>
     <w:rPr>
-      <w:rFonts w:ascii="等线 Light" w:hAnsi="等线 Light" w:eastAsia="等线 Light" w:cs="" w:asciiTheme="majorHAnsi" w:cstheme="majorBidi" w:eastAsiaTheme="majorEastAsia" w:hAnsiTheme="majorHAnsi"/>
+      <w:rFonts w:ascii="等线 Light" w:hAnsi="等线 Light" w:eastAsia="" w:cs="" w:asciiTheme="majorHAnsi" w:cstheme="majorBidi" w:eastAsiaTheme="majorEastAsia" w:hAnsiTheme="majorHAnsi"/>
       <w:color w:themeColor="accent1" w:themeShade="bf" w:val="0F4761"/>
       <w:sz w:val="48"/>
       <w:szCs w:val="48"/>
@@ -1477,7 +1670,7 @@
       <w:outlineLvl w:val="1"/>
     </w:pPr>
     <w:rPr>
-      <w:rFonts w:ascii="等线 Light" w:hAnsi="等线 Light" w:eastAsia="等线 Light" w:cs="" w:asciiTheme="majorHAnsi" w:cstheme="majorBidi" w:eastAsiaTheme="majorEastAsia" w:hAnsiTheme="majorHAnsi"/>
+      <w:rFonts w:ascii="等线 Light" w:hAnsi="等线 Light" w:eastAsia="" w:cs="" w:asciiTheme="majorHAnsi" w:cstheme="majorBidi" w:eastAsiaTheme="majorEastAsia" w:hAnsiTheme="majorHAnsi"/>
       <w:color w:themeColor="accent1" w:themeShade="bf" w:val="0F4761"/>
       <w:sz w:val="40"/>
       <w:szCs w:val="40"/>
@@ -1500,7 +1693,7 @@
       <w:outlineLvl w:val="2"/>
     </w:pPr>
     <w:rPr>
-      <w:rFonts w:ascii="等线 Light" w:hAnsi="等线 Light" w:eastAsia="等线 Light" w:cs="" w:asciiTheme="majorHAnsi" w:cstheme="majorBidi" w:eastAsiaTheme="majorEastAsia" w:hAnsiTheme="majorHAnsi"/>
+      <w:rFonts w:ascii="等线 Light" w:hAnsi="等线 Light" w:eastAsia="" w:cs="" w:asciiTheme="majorHAnsi" w:cstheme="majorBidi" w:eastAsiaTheme="majorEastAsia" w:hAnsiTheme="majorHAnsi"/>
       <w:color w:themeColor="accent1" w:themeShade="bf" w:val="0F4761"/>
       <w:sz w:val="32"/>
       <w:szCs w:val="32"/>
@@ -1635,7 +1828,7 @@
       <w:outlineLvl w:val="8"/>
     </w:pPr>
     <w:rPr>
-      <w:rFonts w:eastAsia="等线 Light" w:cs="" w:cstheme="majorBidi" w:eastAsiaTheme="majorEastAsia"/>
+      <w:rFonts w:eastAsia="" w:cs="" w:cstheme="majorBidi" w:eastAsiaTheme="majorEastAsia"/>
       <w:color w:themeColor="text1" w:themeTint="a6" w:val="595959"/>
     </w:rPr>
   </w:style>
@@ -1655,7 +1848,7 @@
     <w:qFormat/>
     <w:rsid w:val="00b813c0"/>
     <w:rPr>
-      <w:rFonts w:ascii="等线 Light" w:hAnsi="等线 Light" w:eastAsia="等线 Light" w:cs="" w:asciiTheme="majorHAnsi" w:cstheme="majorBidi" w:eastAsiaTheme="majorEastAsia" w:hAnsiTheme="majorHAnsi"/>
+      <w:rFonts w:ascii="等线 Light" w:hAnsi="等线 Light" w:eastAsia="" w:cs="" w:asciiTheme="majorHAnsi" w:cstheme="majorBidi" w:eastAsiaTheme="majorEastAsia" w:hAnsiTheme="majorHAnsi"/>
       <w:color w:themeColor="accent1" w:themeShade="bf" w:val="0F4761"/>
       <w:sz w:val="48"/>
       <w:szCs w:val="48"/>
@@ -1670,7 +1863,7 @@
     <w:qFormat/>
     <w:rsid w:val="00b813c0"/>
     <w:rPr>
-      <w:rFonts w:ascii="等线 Light" w:hAnsi="等线 Light" w:eastAsia="等线 Light" w:cs="" w:asciiTheme="majorHAnsi" w:cstheme="majorBidi" w:eastAsiaTheme="majorEastAsia" w:hAnsiTheme="majorHAnsi"/>
+      <w:rFonts w:ascii="等线 Light" w:hAnsi="等线 Light" w:eastAsia="" w:cs="" w:asciiTheme="majorHAnsi" w:cstheme="majorBidi" w:eastAsiaTheme="majorEastAsia" w:hAnsiTheme="majorHAnsi"/>
       <w:color w:themeColor="accent1" w:themeShade="bf" w:val="0F4761"/>
       <w:sz w:val="40"/>
       <w:szCs w:val="40"/>
@@ -1685,7 +1878,7 @@
     <w:qFormat/>
     <w:rsid w:val="00b813c0"/>
     <w:rPr>
-      <w:rFonts w:ascii="等线 Light" w:hAnsi="等线 Light" w:eastAsia="等线 Light" w:cs="" w:asciiTheme="majorHAnsi" w:cstheme="majorBidi" w:eastAsiaTheme="majorEastAsia" w:hAnsiTheme="majorHAnsi"/>
+      <w:rFonts w:ascii="等线 Light" w:hAnsi="等线 Light" w:eastAsia="" w:cs="" w:asciiTheme="majorHAnsi" w:cstheme="majorBidi" w:eastAsiaTheme="majorEastAsia" w:hAnsiTheme="majorHAnsi"/>
       <w:color w:themeColor="accent1" w:themeShade="bf" w:val="0F4761"/>
       <w:sz w:val="32"/>
       <w:szCs w:val="32"/>
@@ -1772,7 +1965,7 @@
     <w:qFormat/>
     <w:rsid w:val="00b813c0"/>
     <w:rPr>
-      <w:rFonts w:eastAsia="等线 Light" w:cs="" w:cstheme="majorBidi" w:eastAsiaTheme="majorEastAsia"/>
+      <w:rFonts w:eastAsia="" w:cs="" w:cstheme="majorBidi" w:eastAsiaTheme="majorEastAsia"/>
       <w:color w:themeColor="text1" w:themeTint="a6" w:val="595959"/>
     </w:rPr>
   </w:style>
@@ -1784,7 +1977,7 @@
     <w:qFormat/>
     <w:rsid w:val="00b813c0"/>
     <w:rPr>
-      <w:rFonts w:ascii="等线 Light" w:hAnsi="等线 Light" w:eastAsia="等线 Light" w:cs="" w:asciiTheme="majorHAnsi" w:cstheme="majorBidi" w:eastAsiaTheme="majorEastAsia" w:hAnsiTheme="majorHAnsi"/>
+      <w:rFonts w:ascii="等线 Light" w:hAnsi="等线 Light" w:eastAsia="" w:cs="" w:asciiTheme="majorHAnsi" w:cstheme="majorBidi" w:eastAsiaTheme="majorEastAsia" w:hAnsiTheme="majorHAnsi"/>
       <w:spacing w:val="-10"/>
       <w:kern w:val="2"/>
       <w:sz w:val="56"/>
@@ -1799,7 +1992,7 @@
     <w:qFormat/>
     <w:rsid w:val="00b813c0"/>
     <w:rPr>
-      <w:rFonts w:ascii="等线 Light" w:hAnsi="等线 Light" w:eastAsia="等线 Light" w:cs="" w:asciiTheme="majorHAnsi" w:cstheme="majorBidi" w:eastAsiaTheme="majorEastAsia" w:hAnsiTheme="majorHAnsi"/>
+      <w:rFonts w:ascii="等线 Light" w:hAnsi="等线 Light" w:eastAsia="" w:cs="" w:asciiTheme="majorHAnsi" w:cstheme="majorBidi" w:eastAsiaTheme="majorEastAsia" w:hAnsiTheme="majorHAnsi"/>
       <w:color w:themeColor="text1" w:themeTint="a6" w:val="595959"/>
       <w:spacing w:val="15"/>
       <w:sz w:val="28"/>
@@ -1954,7 +2147,7 @@
       <w:jc w:val="center"/>
     </w:pPr>
     <w:rPr>
-      <w:rFonts w:ascii="等线 Light" w:hAnsi="等线 Light" w:eastAsia="等线 Light" w:cs="" w:asciiTheme="majorHAnsi" w:cstheme="majorBidi" w:eastAsiaTheme="majorEastAsia" w:hAnsiTheme="majorHAnsi"/>
+      <w:rFonts w:ascii="等线 Light" w:hAnsi="等线 Light" w:eastAsia="" w:cs="" w:asciiTheme="majorHAnsi" w:cstheme="majorBidi" w:eastAsiaTheme="majorEastAsia" w:hAnsiTheme="majorHAnsi"/>
       <w:spacing w:val="-10"/>
       <w:kern w:val="2"/>
       <w:sz w:val="56"/>
@@ -1973,7 +2166,7 @@
       <w:jc w:val="center"/>
     </w:pPr>
     <w:rPr>
-      <w:rFonts w:ascii="等线 Light" w:hAnsi="等线 Light" w:eastAsia="等线 Light" w:cs="" w:asciiTheme="majorHAnsi" w:cstheme="majorBidi" w:eastAsiaTheme="majorEastAsia" w:hAnsiTheme="majorHAnsi"/>
+      <w:rFonts w:ascii="等线 Light" w:hAnsi="等线 Light" w:eastAsia="" w:cs="" w:asciiTheme="majorHAnsi" w:cstheme="majorBidi" w:eastAsiaTheme="majorEastAsia" w:hAnsiTheme="majorHAnsi"/>
       <w:color w:themeColor="text1" w:themeTint="a6" w:val="595959"/>
       <w:spacing w:val="15"/>
       <w:sz w:val="28"/>
@@ -2092,12 +2285,13 @@
     <w:rsid w:val="00200066"/>
     <w:pPr>
       <w:widowControl/>
+      <w:suppressAutoHyphens w:val="true"/>
       <w:bidi w:val="0"/>
       <w:spacing w:lineRule="auto" w:line="240" w:before="0" w:after="0"/>
       <w:jc w:val="start"/>
     </w:pPr>
     <w:rPr>
-      <w:rFonts w:ascii="等线" w:hAnsi="等线" w:eastAsia="等线" w:cs="" w:asciiTheme="minorHAnsi" w:cstheme="minorBidi" w:eastAsiaTheme="minorEastAsia" w:hAnsiTheme="minorHAnsi"/>
+      <w:rFonts w:ascii="等线" w:hAnsi="等线" w:eastAsia="" w:cs="" w:asciiTheme="minorHAnsi" w:cstheme="minorBidi" w:eastAsiaTheme="minorEastAsia" w:hAnsiTheme="minorHAnsi"/>
       <w:color w:val="auto"/>
       <w:kern w:val="2"/>
       <w:sz w:val="22"/>

</xml_diff>